<commit_message>
update recommendation and templates
</commit_message>
<xml_diff>
--- a/templates/template_mod_4_no_wais.docx
+++ b/templates/template_mod_4_no_wais.docx
@@ -2545,6 +2545,7 @@
         <w:spacing w:after="240" w:line="240" w:lineRule="auto"/>
         <w:rPr>
           <w:rFonts w:ascii="Georgia" w:eastAsia="Calibri" w:hAnsi="Georgia"/>
+          <w:color w:val="000000"/>
           <w:sz w:val="24"/>
           <w:szCs w:val="24"/>
           <w:lang w:val="en-US" w:eastAsia="en-US"/>
@@ -2560,6 +2561,21 @@
         </w:rPr>
         <w:t>[[Vineland Analysis]]</w:t>
       </w:r>
+    </w:p>
+    <w:p>
+      <w:pPr>
+        <w:widowControl w:val="0"/>
+        <w:autoSpaceDE w:val="0"/>
+        <w:autoSpaceDN w:val="0"/>
+        <w:adjustRightInd w:val="0"/>
+        <w:spacing w:after="240" w:line="240" w:lineRule="auto"/>
+        <w:rPr>
+          <w:rFonts w:ascii="Georgia" w:eastAsia="Calibri" w:hAnsi="Georgia"/>
+          <w:sz w:val="24"/>
+          <w:szCs w:val="24"/>
+          <w:lang w:val="en-US" w:eastAsia="en-US"/>
+        </w:rPr>
+      </w:pPr>
       <w:r>
         <w:rPr>
           <w:rFonts w:ascii="Georgia" w:eastAsia="Georgia" w:hAnsi="Georgia" w:cs="Georgia"/>
@@ -2568,6 +2584,7 @@
           <w:szCs w:val="24"/>
           <w:u w:val="single"/>
         </w:rPr>
+        <w:lastRenderedPageBreak/>
         <w:br w:type="page"/>
       </w:r>
     </w:p>

</xml_diff>